<commit_message>
modifiying business rules doc
</commit_message>
<xml_diff>
--- a/documentation/business rules for geomapping .docx
+++ b/documentation/business rules for geomapping .docx
@@ -1,6 +1,6 @@
 
 <file path=word/document.xml><?xml version="1.0" encoding="utf-8"?>
-<w:document xmlns:wpc="http://schemas.microsoft.com/office/word/2010/wordprocessingCanvas" xmlns:cx="http://schemas.microsoft.com/office/drawing/2014/chartex" xmlns:cx1="http://schemas.microsoft.com/office/drawing/2015/9/8/chartex" xmlns:cx2="http://schemas.microsoft.com/office/drawing/2015/10/21/chartex" xmlns:cx3="http://schemas.microsoft.com/office/drawing/2016/5/9/chartex" xmlns:cx4="http://schemas.microsoft.com/office/drawing/2016/5/10/chartex" xmlns:cx5="http://schemas.microsoft.com/office/drawing/2016/5/11/chartex" xmlns:cx6="http://schemas.microsoft.com/office/drawing/2016/5/12/chartex" xmlns:cx7="http://schemas.microsoft.com/office/drawing/2016/5/13/chartex" xmlns:cx8="http://schemas.microsoft.com/office/drawing/2016/5/14/chartex" xmlns:mc="http://schemas.openxmlformats.org/markup-compatibility/2006" xmlns:aink="http://schemas.microsoft.com/office/drawing/2016/ink" xmlns:am3d="http://schemas.microsoft.com/office/drawing/2017/model3d" xmlns:o="urn:schemas-microsoft-com:office:office" xmlns:r="http://schemas.openxmlformats.org/officeDocument/2006/relationships" xmlns:m="http://schemas.openxmlformats.org/officeDocument/2006/math" xmlns:v="urn:schemas-microsoft-com:vml" xmlns:wp14="http://schemas.microsoft.com/office/word/2010/wordprocessingDrawing" xmlns:wp="http://schemas.openxmlformats.org/drawingml/2006/wordprocessingDrawing" xmlns:w10="urn:schemas-microsoft-com:office:word" xmlns:w="http://schemas.openxmlformats.org/wordprocessingml/2006/main" xmlns:w14="http://schemas.microsoft.com/office/word/2010/wordml" xmlns:w15="http://schemas.microsoft.com/office/word/2012/wordml" xmlns:w16cex="http://schemas.microsoft.com/office/word/2018/wordml/cex" xmlns:w16cid="http://schemas.microsoft.com/office/word/2016/wordml/cid" xmlns:w16="http://schemas.microsoft.com/office/word/2018/wordml" xmlns:w16se="http://schemas.microsoft.com/office/word/2015/wordml/symex" xmlns:wpg="http://schemas.microsoft.com/office/word/2010/wordprocessingGroup" xmlns:wpi="http://schemas.microsoft.com/office/word/2010/wordprocessingInk" xmlns:wne="http://schemas.microsoft.com/office/word/2006/wordml" xmlns:wps="http://schemas.microsoft.com/office/word/2010/wordprocessingShape" mc:Ignorable="w14 w15 w16se w16cid w16 w16cex wp14">
+<w:document xmlns:wpc="http://schemas.microsoft.com/office/word/2010/wordprocessingCanvas" xmlns:cx="http://schemas.microsoft.com/office/drawing/2014/chartex" xmlns:cx1="http://schemas.microsoft.com/office/drawing/2015/9/8/chartex" xmlns:cx2="http://schemas.microsoft.com/office/drawing/2015/10/21/chartex" xmlns:cx3="http://schemas.microsoft.com/office/drawing/2016/5/9/chartex" xmlns:cx4="http://schemas.microsoft.com/office/drawing/2016/5/10/chartex" xmlns:cx5="http://schemas.microsoft.com/office/drawing/2016/5/11/chartex" xmlns:cx6="http://schemas.microsoft.com/office/drawing/2016/5/12/chartex" xmlns:cx7="http://schemas.microsoft.com/office/drawing/2016/5/13/chartex" xmlns:cx8="http://schemas.microsoft.com/office/drawing/2016/5/14/chartex" xmlns:mc="http://schemas.openxmlformats.org/markup-compatibility/2006" xmlns:aink="http://schemas.microsoft.com/office/drawing/2016/ink" xmlns:am3d="http://schemas.microsoft.com/office/drawing/2017/model3d" xmlns:o="urn:schemas-microsoft-com:office:office" xmlns:oel="http://schemas.microsoft.com/office/2019/extlst" xmlns:r="http://schemas.openxmlformats.org/officeDocument/2006/relationships" xmlns:m="http://schemas.openxmlformats.org/officeDocument/2006/math" xmlns:v="urn:schemas-microsoft-com:vml" xmlns:wp14="http://schemas.microsoft.com/office/word/2010/wordprocessingDrawing" xmlns:wp="http://schemas.openxmlformats.org/drawingml/2006/wordprocessingDrawing" xmlns:w10="urn:schemas-microsoft-com:office:word" xmlns:w="http://schemas.openxmlformats.org/wordprocessingml/2006/main" xmlns:w14="http://schemas.microsoft.com/office/word/2010/wordml" xmlns:w15="http://schemas.microsoft.com/office/word/2012/wordml" xmlns:w16cex="http://schemas.microsoft.com/office/word/2018/wordml/cex" xmlns:w16cid="http://schemas.microsoft.com/office/word/2016/wordml/cid" xmlns:w16="http://schemas.microsoft.com/office/word/2018/wordml" xmlns:w16sdtdh="http://schemas.microsoft.com/office/word/2020/wordml/sdtdatahash" xmlns:w16se="http://schemas.microsoft.com/office/word/2015/wordml/symex" xmlns:wpg="http://schemas.microsoft.com/office/word/2010/wordprocessingGroup" xmlns:wpi="http://schemas.microsoft.com/office/word/2010/wordprocessingInk" xmlns:wne="http://schemas.microsoft.com/office/word/2006/wordml" xmlns:wps="http://schemas.microsoft.com/office/word/2010/wordprocessingShape" mc:Ignorable="w14 w15 w16se w16cid w16 w16cex w16sdtdh wp14">
   <w:body>
     <w:p>
       <w:pPr>
@@ -91,15 +91,7 @@
     </w:p>
     <w:p>
       <w:r>
-        <w:t xml:space="preserve">Once DSPT 21/22 is complete and released, </w:t>
-      </w:r>
-      <w:proofErr w:type="gramStart"/>
-      <w:r>
-        <w:t>change  the</w:t>
-      </w:r>
-      <w:proofErr w:type="gramEnd"/>
-      <w:r>
-        <w:t xml:space="preserve"> process to "21/22","22/23". This would be done annually for each new DSPT data. </w:t>
+        <w:t xml:space="preserve">Once DSPT 21/22 is complete and released, change  the process to "21/22","22/23". This would be done annually for each new DSPT data. </w:t>
       </w:r>
     </w:p>
     <w:p>
@@ -977,18 +969,10 @@
         <w:t>each trust is given a EPRR risk tier of 1 to 4, 4 being the highest risk</w:t>
       </w:r>
       <w:r>
-        <w:t xml:space="preserve">. This makes 50% of the region </w:t>
-      </w:r>
-      <w:proofErr w:type="gramStart"/>
-      <w:r>
-        <w:t xml:space="preserve">metric </w:t>
-      </w:r>
-      <w:r>
-        <w:t>.</w:t>
-      </w:r>
-      <w:proofErr w:type="gramEnd"/>
-      <w:r>
-        <w:t xml:space="preserve"> The other 50% of the summary metric</w:t>
+        <w:t xml:space="preserve">. This makes 50% of the region metric </w:t>
+      </w:r>
+      <w:r>
+        <w:t>. The other 50% of the summary metric</w:t>
       </w:r>
       <w:r>
         <w:t xml:space="preserve"> is composed of the CCG composite component</w:t>
@@ -1030,6 +1014,63 @@
         <w:t xml:space="preserve">n. </w:t>
       </w:r>
     </w:p>
+    <w:p/>
+    <w:p>
+      <w:pPr>
+        <w:rPr>
+          <w:sz w:val="36"/>
+          <w:szCs w:val="36"/>
+        </w:rPr>
+      </w:pPr>
+      <w:r>
+        <w:rPr>
+          <w:sz w:val="36"/>
+          <w:szCs w:val="36"/>
+        </w:rPr>
+        <w:t>Updates for 2022/2023:</w:t>
+      </w:r>
+    </w:p>
+    <w:p>
+      <w:pPr>
+        <w:rPr>
+          <w:sz w:val="24"/>
+          <w:szCs w:val="24"/>
+        </w:rPr>
+      </w:pPr>
+      <w:r>
+        <w:rPr>
+          <w:sz w:val="24"/>
+          <w:szCs w:val="24"/>
+        </w:rPr>
+        <w:t>Trusts:</w:t>
+      </w:r>
+    </w:p>
+    <w:p>
+      <w:pPr>
+        <w:pStyle w:val="ListParagraph"/>
+        <w:numPr>
+          <w:ilvl w:val="0"/>
+          <w:numId w:val="4"/>
+        </w:numPr>
+      </w:pPr>
+      <w:r>
+        <w:t>RA4: Yeovil District Hospital: Outdated DSPT Status: 21/22 Standards Met -&gt; 22/23 Standards Not Met</w:t>
+      </w:r>
+    </w:p>
+    <w:p>
+      <w:pPr>
+        <w:pStyle w:val="ListParagraph"/>
+        <w:numPr>
+          <w:ilvl w:val="0"/>
+          <w:numId w:val="4"/>
+        </w:numPr>
+      </w:pPr>
+      <w:r>
+        <w:lastRenderedPageBreak/>
+        <w:t>RVY: Southport and Ormskirk Hospital: Merged to become RBN: Mersey and West Lancashire Teaching Hospitals</w:t>
+      </w:r>
+    </w:p>
+    <w:p/>
     <w:p>
       <w:r>
         <w:t xml:space="preserve"> </w:t>
@@ -1053,7 +1094,7 @@
 </file>
 
 <file path=word/endnotes.xml><?xml version="1.0" encoding="utf-8"?>
-<w:endnotes xmlns:wpc="http://schemas.microsoft.com/office/word/2010/wordprocessingCanvas" xmlns:cx="http://schemas.microsoft.com/office/drawing/2014/chartex" xmlns:cx1="http://schemas.microsoft.com/office/drawing/2015/9/8/chartex" xmlns:cx2="http://schemas.microsoft.com/office/drawing/2015/10/21/chartex" xmlns:cx3="http://schemas.microsoft.com/office/drawing/2016/5/9/chartex" xmlns:cx4="http://schemas.microsoft.com/office/drawing/2016/5/10/chartex" xmlns:cx5="http://schemas.microsoft.com/office/drawing/2016/5/11/chartex" xmlns:cx6="http://schemas.microsoft.com/office/drawing/2016/5/12/chartex" xmlns:cx7="http://schemas.microsoft.com/office/drawing/2016/5/13/chartex" xmlns:cx8="http://schemas.microsoft.com/office/drawing/2016/5/14/chartex" xmlns:mc="http://schemas.openxmlformats.org/markup-compatibility/2006" xmlns:aink="http://schemas.microsoft.com/office/drawing/2016/ink" xmlns:am3d="http://schemas.microsoft.com/office/drawing/2017/model3d" xmlns:o="urn:schemas-microsoft-com:office:office" xmlns:r="http://schemas.openxmlformats.org/officeDocument/2006/relationships" xmlns:m="http://schemas.openxmlformats.org/officeDocument/2006/math" xmlns:v="urn:schemas-microsoft-com:vml" xmlns:wp14="http://schemas.microsoft.com/office/word/2010/wordprocessingDrawing" xmlns:wp="http://schemas.openxmlformats.org/drawingml/2006/wordprocessingDrawing" xmlns:w10="urn:schemas-microsoft-com:office:word" xmlns:w="http://schemas.openxmlformats.org/wordprocessingml/2006/main" xmlns:w14="http://schemas.microsoft.com/office/word/2010/wordml" xmlns:w15="http://schemas.microsoft.com/office/word/2012/wordml" xmlns:w16cex="http://schemas.microsoft.com/office/word/2018/wordml/cex" xmlns:w16cid="http://schemas.microsoft.com/office/word/2016/wordml/cid" xmlns:w16="http://schemas.microsoft.com/office/word/2018/wordml" xmlns:w16se="http://schemas.microsoft.com/office/word/2015/wordml/symex" xmlns:wpg="http://schemas.microsoft.com/office/word/2010/wordprocessingGroup" xmlns:wpi="http://schemas.microsoft.com/office/word/2010/wordprocessingInk" xmlns:wne="http://schemas.microsoft.com/office/word/2006/wordml" xmlns:wps="http://schemas.microsoft.com/office/word/2010/wordprocessingShape" mc:Ignorable="w14 w15 w16se w16cid w16 w16cex wp14">
+<w:endnotes xmlns:wpc="http://schemas.microsoft.com/office/word/2010/wordprocessingCanvas" xmlns:cx="http://schemas.microsoft.com/office/drawing/2014/chartex" xmlns:cx1="http://schemas.microsoft.com/office/drawing/2015/9/8/chartex" xmlns:cx2="http://schemas.microsoft.com/office/drawing/2015/10/21/chartex" xmlns:cx3="http://schemas.microsoft.com/office/drawing/2016/5/9/chartex" xmlns:cx4="http://schemas.microsoft.com/office/drawing/2016/5/10/chartex" xmlns:cx5="http://schemas.microsoft.com/office/drawing/2016/5/11/chartex" xmlns:cx6="http://schemas.microsoft.com/office/drawing/2016/5/12/chartex" xmlns:cx7="http://schemas.microsoft.com/office/drawing/2016/5/13/chartex" xmlns:cx8="http://schemas.microsoft.com/office/drawing/2016/5/14/chartex" xmlns:mc="http://schemas.openxmlformats.org/markup-compatibility/2006" xmlns:aink="http://schemas.microsoft.com/office/drawing/2016/ink" xmlns:am3d="http://schemas.microsoft.com/office/drawing/2017/model3d" xmlns:o="urn:schemas-microsoft-com:office:office" xmlns:oel="http://schemas.microsoft.com/office/2019/extlst" xmlns:r="http://schemas.openxmlformats.org/officeDocument/2006/relationships" xmlns:m="http://schemas.openxmlformats.org/officeDocument/2006/math" xmlns:v="urn:schemas-microsoft-com:vml" xmlns:wp14="http://schemas.microsoft.com/office/word/2010/wordprocessingDrawing" xmlns:wp="http://schemas.openxmlformats.org/drawingml/2006/wordprocessingDrawing" xmlns:w10="urn:schemas-microsoft-com:office:word" xmlns:w="http://schemas.openxmlformats.org/wordprocessingml/2006/main" xmlns:w14="http://schemas.microsoft.com/office/word/2010/wordml" xmlns:w15="http://schemas.microsoft.com/office/word/2012/wordml" xmlns:w16cex="http://schemas.microsoft.com/office/word/2018/wordml/cex" xmlns:w16cid="http://schemas.microsoft.com/office/word/2016/wordml/cid" xmlns:w16="http://schemas.microsoft.com/office/word/2018/wordml" xmlns:w16sdtdh="http://schemas.microsoft.com/office/word/2020/wordml/sdtdatahash" xmlns:w16se="http://schemas.microsoft.com/office/word/2015/wordml/symex" xmlns:wpg="http://schemas.microsoft.com/office/word/2010/wordprocessingGroup" xmlns:wpi="http://schemas.microsoft.com/office/word/2010/wordprocessingInk" xmlns:wne="http://schemas.microsoft.com/office/word/2006/wordml" xmlns:wps="http://schemas.microsoft.com/office/word/2010/wordprocessingShape" mc:Ignorable="w14 w15 w16se w16cid w16 w16cex w16sdtdh wp14">
   <w:endnote w:type="separator" w:id="-1">
     <w:p>
       <w:pPr>
@@ -1078,7 +1119,7 @@
 </file>
 
 <file path=word/footnotes.xml><?xml version="1.0" encoding="utf-8"?>
-<w:footnotes xmlns:wpc="http://schemas.microsoft.com/office/word/2010/wordprocessingCanvas" xmlns:cx="http://schemas.microsoft.com/office/drawing/2014/chartex" xmlns:cx1="http://schemas.microsoft.com/office/drawing/2015/9/8/chartex" xmlns:cx2="http://schemas.microsoft.com/office/drawing/2015/10/21/chartex" xmlns:cx3="http://schemas.microsoft.com/office/drawing/2016/5/9/chartex" xmlns:cx4="http://schemas.microsoft.com/office/drawing/2016/5/10/chartex" xmlns:cx5="http://schemas.microsoft.com/office/drawing/2016/5/11/chartex" xmlns:cx6="http://schemas.microsoft.com/office/drawing/2016/5/12/chartex" xmlns:cx7="http://schemas.microsoft.com/office/drawing/2016/5/13/chartex" xmlns:cx8="http://schemas.microsoft.com/office/drawing/2016/5/14/chartex" xmlns:mc="http://schemas.openxmlformats.org/markup-compatibility/2006" xmlns:aink="http://schemas.microsoft.com/office/drawing/2016/ink" xmlns:am3d="http://schemas.microsoft.com/office/drawing/2017/model3d" xmlns:o="urn:schemas-microsoft-com:office:office" xmlns:r="http://schemas.openxmlformats.org/officeDocument/2006/relationships" xmlns:m="http://schemas.openxmlformats.org/officeDocument/2006/math" xmlns:v="urn:schemas-microsoft-com:vml" xmlns:wp14="http://schemas.microsoft.com/office/word/2010/wordprocessingDrawing" xmlns:wp="http://schemas.openxmlformats.org/drawingml/2006/wordprocessingDrawing" xmlns:w10="urn:schemas-microsoft-com:office:word" xmlns:w="http://schemas.openxmlformats.org/wordprocessingml/2006/main" xmlns:w14="http://schemas.microsoft.com/office/word/2010/wordml" xmlns:w15="http://schemas.microsoft.com/office/word/2012/wordml" xmlns:w16cex="http://schemas.microsoft.com/office/word/2018/wordml/cex" xmlns:w16cid="http://schemas.microsoft.com/office/word/2016/wordml/cid" xmlns:w16="http://schemas.microsoft.com/office/word/2018/wordml" xmlns:w16se="http://schemas.microsoft.com/office/word/2015/wordml/symex" xmlns:wpg="http://schemas.microsoft.com/office/word/2010/wordprocessingGroup" xmlns:wpi="http://schemas.microsoft.com/office/word/2010/wordprocessingInk" xmlns:wne="http://schemas.microsoft.com/office/word/2006/wordml" xmlns:wps="http://schemas.microsoft.com/office/word/2010/wordprocessingShape" mc:Ignorable="w14 w15 w16se w16cid w16 w16cex wp14">
+<w:footnotes xmlns:wpc="http://schemas.microsoft.com/office/word/2010/wordprocessingCanvas" xmlns:cx="http://schemas.microsoft.com/office/drawing/2014/chartex" xmlns:cx1="http://schemas.microsoft.com/office/drawing/2015/9/8/chartex" xmlns:cx2="http://schemas.microsoft.com/office/drawing/2015/10/21/chartex" xmlns:cx3="http://schemas.microsoft.com/office/drawing/2016/5/9/chartex" xmlns:cx4="http://schemas.microsoft.com/office/drawing/2016/5/10/chartex" xmlns:cx5="http://schemas.microsoft.com/office/drawing/2016/5/11/chartex" xmlns:cx6="http://schemas.microsoft.com/office/drawing/2016/5/12/chartex" xmlns:cx7="http://schemas.microsoft.com/office/drawing/2016/5/13/chartex" xmlns:cx8="http://schemas.microsoft.com/office/drawing/2016/5/14/chartex" xmlns:mc="http://schemas.openxmlformats.org/markup-compatibility/2006" xmlns:aink="http://schemas.microsoft.com/office/drawing/2016/ink" xmlns:am3d="http://schemas.microsoft.com/office/drawing/2017/model3d" xmlns:o="urn:schemas-microsoft-com:office:office" xmlns:oel="http://schemas.microsoft.com/office/2019/extlst" xmlns:r="http://schemas.openxmlformats.org/officeDocument/2006/relationships" xmlns:m="http://schemas.openxmlformats.org/officeDocument/2006/math" xmlns:v="urn:schemas-microsoft-com:vml" xmlns:wp14="http://schemas.microsoft.com/office/word/2010/wordprocessingDrawing" xmlns:wp="http://schemas.openxmlformats.org/drawingml/2006/wordprocessingDrawing" xmlns:w10="urn:schemas-microsoft-com:office:word" xmlns:w="http://schemas.openxmlformats.org/wordprocessingml/2006/main" xmlns:w14="http://schemas.microsoft.com/office/word/2010/wordml" xmlns:w15="http://schemas.microsoft.com/office/word/2012/wordml" xmlns:w16cex="http://schemas.microsoft.com/office/word/2018/wordml/cex" xmlns:w16cid="http://schemas.microsoft.com/office/word/2016/wordml/cid" xmlns:w16="http://schemas.microsoft.com/office/word/2018/wordml" xmlns:w16sdtdh="http://schemas.microsoft.com/office/word/2020/wordml/sdtdatahash" xmlns:w16se="http://schemas.microsoft.com/office/word/2015/wordml/symex" xmlns:wpg="http://schemas.microsoft.com/office/word/2010/wordprocessingGroup" xmlns:wpi="http://schemas.microsoft.com/office/word/2010/wordprocessingInk" xmlns:wne="http://schemas.microsoft.com/office/word/2006/wordml" xmlns:wps="http://schemas.microsoft.com/office/word/2010/wordprocessingShape" mc:Ignorable="w14 w15 w16se w16cid w16 w16cex w16sdtdh wp14">
   <w:footnote w:type="separator" w:id="-1">
     <w:p>
       <w:pPr>
@@ -1103,7 +1144,7 @@
 </file>
 
 <file path=word/header1.xml><?xml version="1.0" encoding="utf-8"?>
-<w:hdr xmlns:wpc="http://schemas.microsoft.com/office/word/2010/wordprocessingCanvas" xmlns:cx="http://schemas.microsoft.com/office/drawing/2014/chartex" xmlns:cx1="http://schemas.microsoft.com/office/drawing/2015/9/8/chartex" xmlns:cx2="http://schemas.microsoft.com/office/drawing/2015/10/21/chartex" xmlns:cx3="http://schemas.microsoft.com/office/drawing/2016/5/9/chartex" xmlns:cx4="http://schemas.microsoft.com/office/drawing/2016/5/10/chartex" xmlns:cx5="http://schemas.microsoft.com/office/drawing/2016/5/11/chartex" xmlns:cx6="http://schemas.microsoft.com/office/drawing/2016/5/12/chartex" xmlns:cx7="http://schemas.microsoft.com/office/drawing/2016/5/13/chartex" xmlns:cx8="http://schemas.microsoft.com/office/drawing/2016/5/14/chartex" xmlns:mc="http://schemas.openxmlformats.org/markup-compatibility/2006" xmlns:aink="http://schemas.microsoft.com/office/drawing/2016/ink" xmlns:am3d="http://schemas.microsoft.com/office/drawing/2017/model3d" xmlns:o="urn:schemas-microsoft-com:office:office" xmlns:r="http://schemas.openxmlformats.org/officeDocument/2006/relationships" xmlns:m="http://schemas.openxmlformats.org/officeDocument/2006/math" xmlns:v="urn:schemas-microsoft-com:vml" xmlns:wp14="http://schemas.microsoft.com/office/word/2010/wordprocessingDrawing" xmlns:wp="http://schemas.openxmlformats.org/drawingml/2006/wordprocessingDrawing" xmlns:w10="urn:schemas-microsoft-com:office:word" xmlns:w="http://schemas.openxmlformats.org/wordprocessingml/2006/main" xmlns:w14="http://schemas.microsoft.com/office/word/2010/wordml" xmlns:w15="http://schemas.microsoft.com/office/word/2012/wordml" xmlns:w16cex="http://schemas.microsoft.com/office/word/2018/wordml/cex" xmlns:w16cid="http://schemas.microsoft.com/office/word/2016/wordml/cid" xmlns:w16="http://schemas.microsoft.com/office/word/2018/wordml" xmlns:w16se="http://schemas.microsoft.com/office/word/2015/wordml/symex" xmlns:wpg="http://schemas.microsoft.com/office/word/2010/wordprocessingGroup" xmlns:wpi="http://schemas.microsoft.com/office/word/2010/wordprocessingInk" xmlns:wne="http://schemas.microsoft.com/office/word/2006/wordml" xmlns:wps="http://schemas.microsoft.com/office/word/2010/wordprocessingShape" mc:Ignorable="w14 w15 w16se w16cid w16 w16cex wp14">
+<w:hdr xmlns:wpc="http://schemas.microsoft.com/office/word/2010/wordprocessingCanvas" xmlns:cx="http://schemas.microsoft.com/office/drawing/2014/chartex" xmlns:cx1="http://schemas.microsoft.com/office/drawing/2015/9/8/chartex" xmlns:cx2="http://schemas.microsoft.com/office/drawing/2015/10/21/chartex" xmlns:cx3="http://schemas.microsoft.com/office/drawing/2016/5/9/chartex" xmlns:cx4="http://schemas.microsoft.com/office/drawing/2016/5/10/chartex" xmlns:cx5="http://schemas.microsoft.com/office/drawing/2016/5/11/chartex" xmlns:cx6="http://schemas.microsoft.com/office/drawing/2016/5/12/chartex" xmlns:cx7="http://schemas.microsoft.com/office/drawing/2016/5/13/chartex" xmlns:cx8="http://schemas.microsoft.com/office/drawing/2016/5/14/chartex" xmlns:mc="http://schemas.openxmlformats.org/markup-compatibility/2006" xmlns:aink="http://schemas.microsoft.com/office/drawing/2016/ink" xmlns:am3d="http://schemas.microsoft.com/office/drawing/2017/model3d" xmlns:o="urn:schemas-microsoft-com:office:office" xmlns:oel="http://schemas.microsoft.com/office/2019/extlst" xmlns:r="http://schemas.openxmlformats.org/officeDocument/2006/relationships" xmlns:m="http://schemas.openxmlformats.org/officeDocument/2006/math" xmlns:v="urn:schemas-microsoft-com:vml" xmlns:wp14="http://schemas.microsoft.com/office/word/2010/wordprocessingDrawing" xmlns:wp="http://schemas.openxmlformats.org/drawingml/2006/wordprocessingDrawing" xmlns:w10="urn:schemas-microsoft-com:office:word" xmlns:w="http://schemas.openxmlformats.org/wordprocessingml/2006/main" xmlns:w14="http://schemas.microsoft.com/office/word/2010/wordml" xmlns:w15="http://schemas.microsoft.com/office/word/2012/wordml" xmlns:w16cex="http://schemas.microsoft.com/office/word/2018/wordml/cex" xmlns:w16cid="http://schemas.microsoft.com/office/word/2016/wordml/cid" xmlns:w16="http://schemas.microsoft.com/office/word/2018/wordml" xmlns:w16sdtdh="http://schemas.microsoft.com/office/word/2020/wordml/sdtdatahash" xmlns:w16se="http://schemas.microsoft.com/office/word/2015/wordml/symex" xmlns:wpg="http://schemas.microsoft.com/office/word/2010/wordprocessingGroup" xmlns:wpi="http://schemas.microsoft.com/office/word/2010/wordprocessingInk" xmlns:wne="http://schemas.microsoft.com/office/word/2006/wordml" xmlns:wps="http://schemas.microsoft.com/office/word/2010/wordprocessingShape" mc:Ignorable="w14 w15 w16se w16cid w16 w16cex w16sdtdh wp14">
   <w:p>
     <w:pPr>
       <w:pStyle w:val="Header"/>
@@ -1128,7 +1169,7 @@
 </file>
 
 <file path=word/header2.xml><?xml version="1.0" encoding="utf-8"?>
-<w:hdr xmlns:wpc="http://schemas.microsoft.com/office/word/2010/wordprocessingCanvas" xmlns:cx="http://schemas.microsoft.com/office/drawing/2014/chartex" xmlns:cx1="http://schemas.microsoft.com/office/drawing/2015/9/8/chartex" xmlns:cx2="http://schemas.microsoft.com/office/drawing/2015/10/21/chartex" xmlns:cx3="http://schemas.microsoft.com/office/drawing/2016/5/9/chartex" xmlns:cx4="http://schemas.microsoft.com/office/drawing/2016/5/10/chartex" xmlns:cx5="http://schemas.microsoft.com/office/drawing/2016/5/11/chartex" xmlns:cx6="http://schemas.microsoft.com/office/drawing/2016/5/12/chartex" xmlns:cx7="http://schemas.microsoft.com/office/drawing/2016/5/13/chartex" xmlns:cx8="http://schemas.microsoft.com/office/drawing/2016/5/14/chartex" xmlns:mc="http://schemas.openxmlformats.org/markup-compatibility/2006" xmlns:aink="http://schemas.microsoft.com/office/drawing/2016/ink" xmlns:am3d="http://schemas.microsoft.com/office/drawing/2017/model3d" xmlns:o="urn:schemas-microsoft-com:office:office" xmlns:r="http://schemas.openxmlformats.org/officeDocument/2006/relationships" xmlns:m="http://schemas.openxmlformats.org/officeDocument/2006/math" xmlns:v="urn:schemas-microsoft-com:vml" xmlns:wp14="http://schemas.microsoft.com/office/word/2010/wordprocessingDrawing" xmlns:wp="http://schemas.openxmlformats.org/drawingml/2006/wordprocessingDrawing" xmlns:w10="urn:schemas-microsoft-com:office:word" xmlns:w="http://schemas.openxmlformats.org/wordprocessingml/2006/main" xmlns:w14="http://schemas.microsoft.com/office/word/2010/wordml" xmlns:w15="http://schemas.microsoft.com/office/word/2012/wordml" xmlns:w16cex="http://schemas.microsoft.com/office/word/2018/wordml/cex" xmlns:w16cid="http://schemas.microsoft.com/office/word/2016/wordml/cid" xmlns:w16="http://schemas.microsoft.com/office/word/2018/wordml" xmlns:w16se="http://schemas.microsoft.com/office/word/2015/wordml/symex" xmlns:wpg="http://schemas.microsoft.com/office/word/2010/wordprocessingGroup" xmlns:wpi="http://schemas.microsoft.com/office/word/2010/wordprocessingInk" xmlns:wne="http://schemas.microsoft.com/office/word/2006/wordml" xmlns:wps="http://schemas.microsoft.com/office/word/2010/wordprocessingShape" mc:Ignorable="w14 w15 w16se w16cid w16 w16cex wp14">
+<w:hdr xmlns:wpc="http://schemas.microsoft.com/office/word/2010/wordprocessingCanvas" xmlns:cx="http://schemas.microsoft.com/office/drawing/2014/chartex" xmlns:cx1="http://schemas.microsoft.com/office/drawing/2015/9/8/chartex" xmlns:cx2="http://schemas.microsoft.com/office/drawing/2015/10/21/chartex" xmlns:cx3="http://schemas.microsoft.com/office/drawing/2016/5/9/chartex" xmlns:cx4="http://schemas.microsoft.com/office/drawing/2016/5/10/chartex" xmlns:cx5="http://schemas.microsoft.com/office/drawing/2016/5/11/chartex" xmlns:cx6="http://schemas.microsoft.com/office/drawing/2016/5/12/chartex" xmlns:cx7="http://schemas.microsoft.com/office/drawing/2016/5/13/chartex" xmlns:cx8="http://schemas.microsoft.com/office/drawing/2016/5/14/chartex" xmlns:mc="http://schemas.openxmlformats.org/markup-compatibility/2006" xmlns:aink="http://schemas.microsoft.com/office/drawing/2016/ink" xmlns:am3d="http://schemas.microsoft.com/office/drawing/2017/model3d" xmlns:o="urn:schemas-microsoft-com:office:office" xmlns:oel="http://schemas.microsoft.com/office/2019/extlst" xmlns:r="http://schemas.openxmlformats.org/officeDocument/2006/relationships" xmlns:m="http://schemas.openxmlformats.org/officeDocument/2006/math" xmlns:v="urn:schemas-microsoft-com:vml" xmlns:wp14="http://schemas.microsoft.com/office/word/2010/wordprocessingDrawing" xmlns:wp="http://schemas.openxmlformats.org/drawingml/2006/wordprocessingDrawing" xmlns:w10="urn:schemas-microsoft-com:office:word" xmlns:w="http://schemas.openxmlformats.org/wordprocessingml/2006/main" xmlns:w14="http://schemas.microsoft.com/office/word/2010/wordml" xmlns:w15="http://schemas.microsoft.com/office/word/2012/wordml" xmlns:w16cex="http://schemas.microsoft.com/office/word/2018/wordml/cex" xmlns:w16cid="http://schemas.microsoft.com/office/word/2016/wordml/cid" xmlns:w16="http://schemas.microsoft.com/office/word/2018/wordml" xmlns:w16sdtdh="http://schemas.microsoft.com/office/word/2020/wordml/sdtdatahash" xmlns:w16se="http://schemas.microsoft.com/office/word/2015/wordml/symex" xmlns:wpg="http://schemas.microsoft.com/office/word/2010/wordprocessingGroup" xmlns:wpi="http://schemas.microsoft.com/office/word/2010/wordprocessingInk" xmlns:wne="http://schemas.microsoft.com/office/word/2006/wordml" xmlns:wps="http://schemas.microsoft.com/office/word/2010/wordprocessingShape" mc:Ignorable="w14 w15 w16se w16cid w16 w16cex w16sdtdh wp14">
   <w:p>
     <w:pPr>
       <w:pStyle w:val="Header"/>
@@ -1144,7 +1185,7 @@
 </file>
 
 <file path=word/numbering.xml><?xml version="1.0" encoding="utf-8"?>
-<w:numbering xmlns:wpc="http://schemas.microsoft.com/office/word/2010/wordprocessingCanvas" xmlns:cx="http://schemas.microsoft.com/office/drawing/2014/chartex" xmlns:cx1="http://schemas.microsoft.com/office/drawing/2015/9/8/chartex" xmlns:cx2="http://schemas.microsoft.com/office/drawing/2015/10/21/chartex" xmlns:cx3="http://schemas.microsoft.com/office/drawing/2016/5/9/chartex" xmlns:cx4="http://schemas.microsoft.com/office/drawing/2016/5/10/chartex" xmlns:cx5="http://schemas.microsoft.com/office/drawing/2016/5/11/chartex" xmlns:cx6="http://schemas.microsoft.com/office/drawing/2016/5/12/chartex" xmlns:cx7="http://schemas.microsoft.com/office/drawing/2016/5/13/chartex" xmlns:cx8="http://schemas.microsoft.com/office/drawing/2016/5/14/chartex" xmlns:mc="http://schemas.openxmlformats.org/markup-compatibility/2006" xmlns:aink="http://schemas.microsoft.com/office/drawing/2016/ink" xmlns:am3d="http://schemas.microsoft.com/office/drawing/2017/model3d" xmlns:o="urn:schemas-microsoft-com:office:office" xmlns:r="http://schemas.openxmlformats.org/officeDocument/2006/relationships" xmlns:m="http://schemas.openxmlformats.org/officeDocument/2006/math" xmlns:v="urn:schemas-microsoft-com:vml" xmlns:wp14="http://schemas.microsoft.com/office/word/2010/wordprocessingDrawing" xmlns:wp="http://schemas.openxmlformats.org/drawingml/2006/wordprocessingDrawing" xmlns:w10="urn:schemas-microsoft-com:office:word" xmlns:w="http://schemas.openxmlformats.org/wordprocessingml/2006/main" xmlns:w14="http://schemas.microsoft.com/office/word/2010/wordml" xmlns:w15="http://schemas.microsoft.com/office/word/2012/wordml" xmlns:w16cex="http://schemas.microsoft.com/office/word/2018/wordml/cex" xmlns:w16cid="http://schemas.microsoft.com/office/word/2016/wordml/cid" xmlns:w16="http://schemas.microsoft.com/office/word/2018/wordml" xmlns:w16se="http://schemas.microsoft.com/office/word/2015/wordml/symex" xmlns:wpg="http://schemas.microsoft.com/office/word/2010/wordprocessingGroup" xmlns:wpi="http://schemas.microsoft.com/office/word/2010/wordprocessingInk" xmlns:wne="http://schemas.microsoft.com/office/word/2006/wordml" xmlns:wps="http://schemas.microsoft.com/office/word/2010/wordprocessingShape" mc:Ignorable="w14 w15 w16se w16cid w16 w16cex wp14">
+<w:numbering xmlns:wpc="http://schemas.microsoft.com/office/word/2010/wordprocessingCanvas" xmlns:cx="http://schemas.microsoft.com/office/drawing/2014/chartex" xmlns:cx1="http://schemas.microsoft.com/office/drawing/2015/9/8/chartex" xmlns:cx2="http://schemas.microsoft.com/office/drawing/2015/10/21/chartex" xmlns:cx3="http://schemas.microsoft.com/office/drawing/2016/5/9/chartex" xmlns:cx4="http://schemas.microsoft.com/office/drawing/2016/5/10/chartex" xmlns:cx5="http://schemas.microsoft.com/office/drawing/2016/5/11/chartex" xmlns:cx6="http://schemas.microsoft.com/office/drawing/2016/5/12/chartex" xmlns:cx7="http://schemas.microsoft.com/office/drawing/2016/5/13/chartex" xmlns:cx8="http://schemas.microsoft.com/office/drawing/2016/5/14/chartex" xmlns:mc="http://schemas.openxmlformats.org/markup-compatibility/2006" xmlns:aink="http://schemas.microsoft.com/office/drawing/2016/ink" xmlns:am3d="http://schemas.microsoft.com/office/drawing/2017/model3d" xmlns:o="urn:schemas-microsoft-com:office:office" xmlns:oel="http://schemas.microsoft.com/office/2019/extlst" xmlns:r="http://schemas.openxmlformats.org/officeDocument/2006/relationships" xmlns:m="http://schemas.openxmlformats.org/officeDocument/2006/math" xmlns:v="urn:schemas-microsoft-com:vml" xmlns:wp14="http://schemas.microsoft.com/office/word/2010/wordprocessingDrawing" xmlns:wp="http://schemas.openxmlformats.org/drawingml/2006/wordprocessingDrawing" xmlns:w10="urn:schemas-microsoft-com:office:word" xmlns:w="http://schemas.openxmlformats.org/wordprocessingml/2006/main" xmlns:w14="http://schemas.microsoft.com/office/word/2010/wordml" xmlns:w15="http://schemas.microsoft.com/office/word/2012/wordml" xmlns:w16cex="http://schemas.microsoft.com/office/word/2018/wordml/cex" xmlns:w16cid="http://schemas.microsoft.com/office/word/2016/wordml/cid" xmlns:w16="http://schemas.microsoft.com/office/word/2018/wordml" xmlns:w16sdtdh="http://schemas.microsoft.com/office/word/2020/wordml/sdtdatahash" xmlns:w16se="http://schemas.microsoft.com/office/word/2015/wordml/symex" xmlns:wpg="http://schemas.microsoft.com/office/word/2010/wordprocessingGroup" xmlns:wpi="http://schemas.microsoft.com/office/word/2010/wordprocessingInk" xmlns:wne="http://schemas.microsoft.com/office/word/2006/wordml" xmlns:wps="http://schemas.microsoft.com/office/word/2010/wordprocessingShape" mc:Ignorable="w14 w15 w16se w16cid w16 w16cex w16sdtdh wp14">
   <w:abstractNum w:abstractNumId="0" w15:restartNumberingAfterBreak="0">
     <w:nsid w:val="30433B13"/>
     <w:multiLevelType w:val="multilevel"/>
@@ -1408,6 +1449,119 @@
     </w:lvl>
   </w:abstractNum>
   <w:abstractNum w:abstractNumId="2" w15:restartNumberingAfterBreak="0">
+    <w:nsid w:val="587D6CB8"/>
+    <w:multiLevelType w:val="hybridMultilevel"/>
+    <w:tmpl w:val="34949E3A"/>
+    <w:lvl w:ilvl="0" w:tplc="08090001">
+      <w:start w:val="1"/>
+      <w:numFmt w:val="bullet"/>
+      <w:lvlText w:val=""/>
+      <w:lvlJc w:val="left"/>
+      <w:pPr>
+        <w:ind w:left="720" w:hanging="360"/>
+      </w:pPr>
+      <w:rPr>
+        <w:rFonts w:ascii="Symbol" w:hAnsi="Symbol" w:hint="default"/>
+      </w:rPr>
+    </w:lvl>
+    <w:lvl w:ilvl="1" w:tplc="08090003" w:tentative="1">
+      <w:start w:val="1"/>
+      <w:numFmt w:val="bullet"/>
+      <w:lvlText w:val="o"/>
+      <w:lvlJc w:val="left"/>
+      <w:pPr>
+        <w:ind w:left="1440" w:hanging="360"/>
+      </w:pPr>
+      <w:rPr>
+        <w:rFonts w:ascii="Courier New" w:hAnsi="Courier New" w:cs="Courier New" w:hint="default"/>
+      </w:rPr>
+    </w:lvl>
+    <w:lvl w:ilvl="2" w:tplc="08090005" w:tentative="1">
+      <w:start w:val="1"/>
+      <w:numFmt w:val="bullet"/>
+      <w:lvlText w:val=""/>
+      <w:lvlJc w:val="left"/>
+      <w:pPr>
+        <w:ind w:left="2160" w:hanging="360"/>
+      </w:pPr>
+      <w:rPr>
+        <w:rFonts w:ascii="Wingdings" w:hAnsi="Wingdings" w:hint="default"/>
+      </w:rPr>
+    </w:lvl>
+    <w:lvl w:ilvl="3" w:tplc="08090001" w:tentative="1">
+      <w:start w:val="1"/>
+      <w:numFmt w:val="bullet"/>
+      <w:lvlText w:val=""/>
+      <w:lvlJc w:val="left"/>
+      <w:pPr>
+        <w:ind w:left="2880" w:hanging="360"/>
+      </w:pPr>
+      <w:rPr>
+        <w:rFonts w:ascii="Symbol" w:hAnsi="Symbol" w:hint="default"/>
+      </w:rPr>
+    </w:lvl>
+    <w:lvl w:ilvl="4" w:tplc="08090003" w:tentative="1">
+      <w:start w:val="1"/>
+      <w:numFmt w:val="bullet"/>
+      <w:lvlText w:val="o"/>
+      <w:lvlJc w:val="left"/>
+      <w:pPr>
+        <w:ind w:left="3600" w:hanging="360"/>
+      </w:pPr>
+      <w:rPr>
+        <w:rFonts w:ascii="Courier New" w:hAnsi="Courier New" w:cs="Courier New" w:hint="default"/>
+      </w:rPr>
+    </w:lvl>
+    <w:lvl w:ilvl="5" w:tplc="08090005" w:tentative="1">
+      <w:start w:val="1"/>
+      <w:numFmt w:val="bullet"/>
+      <w:lvlText w:val=""/>
+      <w:lvlJc w:val="left"/>
+      <w:pPr>
+        <w:ind w:left="4320" w:hanging="360"/>
+      </w:pPr>
+      <w:rPr>
+        <w:rFonts w:ascii="Wingdings" w:hAnsi="Wingdings" w:hint="default"/>
+      </w:rPr>
+    </w:lvl>
+    <w:lvl w:ilvl="6" w:tplc="08090001" w:tentative="1">
+      <w:start w:val="1"/>
+      <w:numFmt w:val="bullet"/>
+      <w:lvlText w:val=""/>
+      <w:lvlJc w:val="left"/>
+      <w:pPr>
+        <w:ind w:left="5040" w:hanging="360"/>
+      </w:pPr>
+      <w:rPr>
+        <w:rFonts w:ascii="Symbol" w:hAnsi="Symbol" w:hint="default"/>
+      </w:rPr>
+    </w:lvl>
+    <w:lvl w:ilvl="7" w:tplc="08090003" w:tentative="1">
+      <w:start w:val="1"/>
+      <w:numFmt w:val="bullet"/>
+      <w:lvlText w:val="o"/>
+      <w:lvlJc w:val="left"/>
+      <w:pPr>
+        <w:ind w:left="5760" w:hanging="360"/>
+      </w:pPr>
+      <w:rPr>
+        <w:rFonts w:ascii="Courier New" w:hAnsi="Courier New" w:cs="Courier New" w:hint="default"/>
+      </w:rPr>
+    </w:lvl>
+    <w:lvl w:ilvl="8" w:tplc="08090005" w:tentative="1">
+      <w:start w:val="1"/>
+      <w:numFmt w:val="bullet"/>
+      <w:lvlText w:val=""/>
+      <w:lvlJc w:val="left"/>
+      <w:pPr>
+        <w:ind w:left="6480" w:hanging="360"/>
+      </w:pPr>
+      <w:rPr>
+        <w:rFonts w:ascii="Wingdings" w:hAnsi="Wingdings" w:hint="default"/>
+      </w:rPr>
+    </w:lvl>
+  </w:abstractNum>
+  <w:abstractNum w:abstractNumId="3" w15:restartNumberingAfterBreak="0">
     <w:nsid w:val="7B1A7423"/>
     <w:multiLevelType w:val="multilevel"/>
     <w:tmpl w:val="720A59D8"/>
@@ -1556,20 +1710,23 @@
       </w:rPr>
     </w:lvl>
   </w:abstractNum>
-  <w:num w:numId="1">
-    <w:abstractNumId w:val="2"/>
+  <w:num w:numId="1" w16cid:durableId="794910683">
+    <w:abstractNumId w:val="3"/>
   </w:num>
-  <w:num w:numId="2">
+  <w:num w:numId="2" w16cid:durableId="190455096">
     <w:abstractNumId w:val="0"/>
   </w:num>
-  <w:num w:numId="3">
+  <w:num w:numId="3" w16cid:durableId="2112964932">
     <w:abstractNumId w:val="1"/>
+  </w:num>
+  <w:num w:numId="4" w16cid:durableId="456686395">
+    <w:abstractNumId w:val="2"/>
   </w:num>
 </w:numbering>
 </file>
 
 <file path=word/styles.xml><?xml version="1.0" encoding="utf-8"?>
-<w:styles xmlns:mc="http://schemas.openxmlformats.org/markup-compatibility/2006" xmlns:r="http://schemas.openxmlformats.org/officeDocument/2006/relationships" xmlns:w="http://schemas.openxmlformats.org/wordprocessingml/2006/main" xmlns:w14="http://schemas.microsoft.com/office/word/2010/wordml" xmlns:w15="http://schemas.microsoft.com/office/word/2012/wordml" xmlns:w16cex="http://schemas.microsoft.com/office/word/2018/wordml/cex" xmlns:w16cid="http://schemas.microsoft.com/office/word/2016/wordml/cid" xmlns:w16="http://schemas.microsoft.com/office/word/2018/wordml" xmlns:w16se="http://schemas.microsoft.com/office/word/2015/wordml/symex" mc:Ignorable="w14 w15 w16se w16cid w16 w16cex">
+<w:styles xmlns:mc="http://schemas.openxmlformats.org/markup-compatibility/2006" xmlns:r="http://schemas.openxmlformats.org/officeDocument/2006/relationships" xmlns:w="http://schemas.openxmlformats.org/wordprocessingml/2006/main" xmlns:w14="http://schemas.microsoft.com/office/word/2010/wordml" xmlns:w15="http://schemas.microsoft.com/office/word/2012/wordml" xmlns:w16cex="http://schemas.microsoft.com/office/word/2018/wordml/cex" xmlns:w16cid="http://schemas.microsoft.com/office/word/2016/wordml/cid" xmlns:w16="http://schemas.microsoft.com/office/word/2018/wordml" xmlns:w16sdtdh="http://schemas.microsoft.com/office/word/2020/wordml/sdtdatahash" xmlns:w16se="http://schemas.microsoft.com/office/word/2015/wordml/symex" mc:Ignorable="w14 w15 w16se w16cid w16 w16cex w16sdtdh">
   <w:docDefaults>
     <w:rPrDefault>
       <w:rPr>

</xml_diff>